<commit_message>
Exercice Pendu pour 6ans le 12/11/2021 suite
</commit_message>
<xml_diff>
--- a/Liste de 5 animaux de la ferme.docx
+++ b/Liste de 5 animaux de la ferme.docx
@@ -65,6 +65,356 @@
       </w:pPr>
       <w:r>
         <w:t>Vache</w:t>
+      </w:r>
+    </w:p>
+    <w:p>
+      <w:r>
+        <w:rPr>
+          <w:noProof/>
+        </w:rPr>
+        <w:drawing>
+          <wp:inline distT="0" distB="0" distL="0" distR="0" wp14:anchorId="7391CE79" wp14:editId="58267C8F">
+            <wp:extent cx="5760720" cy="3240405"/>
+            <wp:effectExtent l="0" t="0" r="0" b="0"/>
+            <wp:docPr id="1" name="Image 1" descr="Une image contenant texte, table&#10;&#10;Description générée automatiquement"/>
+            <wp:cNvGraphicFramePr>
+              <a:graphicFrameLocks xmlns:a="http://schemas.openxmlformats.org/drawingml/2006/main" noChangeAspect="1"/>
+            </wp:cNvGraphicFramePr>
+            <a:graphic xmlns:a="http://schemas.openxmlformats.org/drawingml/2006/main">
+              <a:graphicData uri="http://schemas.openxmlformats.org/drawingml/2006/picture">
+                <pic:pic xmlns:pic="http://schemas.openxmlformats.org/drawingml/2006/picture">
+                  <pic:nvPicPr>
+                    <pic:cNvPr id="1" name="Image 1" descr="Une image contenant texte, table&#10;&#10;Description générée automatiquement"/>
+                    <pic:cNvPicPr>
+                      <a:picLocks noChangeAspect="1"/>
+                    </pic:cNvPicPr>
+                  </pic:nvPicPr>
+                  <pic:blipFill>
+                    <a:blip r:embed="rId5"/>
+                    <a:stretch>
+                      <a:fillRect/>
+                    </a:stretch>
+                  </pic:blipFill>
+                  <pic:spPr>
+                    <a:xfrm>
+                      <a:off x="0" y="0"/>
+                      <a:ext cx="5760720" cy="3240405"/>
+                    </a:xfrm>
+                    <a:prstGeom prst="rect">
+                      <a:avLst/>
+                    </a:prstGeom>
+                  </pic:spPr>
+                </pic:pic>
+              </a:graphicData>
+            </a:graphic>
+          </wp:inline>
+        </w:drawing>
+      </w:r>
+    </w:p>
+    <w:p/>
+    <w:p>
+      <w:r>
+        <w:t>&lt;!DOCTYPE html&gt;</w:t>
+      </w:r>
+    </w:p>
+    <w:p>
+      <w:r>
+        <w:t xml:space="preserve">&lt;html </w:t>
+      </w:r>
+      <w:proofErr w:type="spellStart"/>
+      <w:r>
+        <w:t>lang</w:t>
+      </w:r>
+      <w:proofErr w:type="spellEnd"/>
+      <w:r>
+        <w:t>="en"&gt;</w:t>
+      </w:r>
+    </w:p>
+    <w:p>
+      <w:r>
+        <w:t>&lt;</w:t>
+      </w:r>
+      <w:proofErr w:type="spellStart"/>
+      <w:r>
+        <w:t>head</w:t>
+      </w:r>
+      <w:proofErr w:type="spellEnd"/>
+      <w:r>
+        <w:t>&gt;</w:t>
+      </w:r>
+    </w:p>
+    <w:p>
+      <w:r>
+        <w:t xml:space="preserve">  &lt;</w:t>
+      </w:r>
+      <w:proofErr w:type="spellStart"/>
+      <w:r>
+        <w:t>title</w:t>
+      </w:r>
+      <w:proofErr w:type="spellEnd"/>
+      <w:r>
+        <w:t>&gt;Bootstrap Example&lt;/</w:t>
+      </w:r>
+      <w:proofErr w:type="spellStart"/>
+      <w:r>
+        <w:t>title</w:t>
+      </w:r>
+      <w:proofErr w:type="spellEnd"/>
+      <w:r>
+        <w:t>&gt;</w:t>
+      </w:r>
+    </w:p>
+    <w:p>
+      <w:r>
+        <w:t xml:space="preserve">  &lt;</w:t>
+      </w:r>
+      <w:proofErr w:type="spellStart"/>
+      <w:r>
+        <w:t>meta</w:t>
+      </w:r>
+      <w:proofErr w:type="spellEnd"/>
+      <w:r>
+        <w:t xml:space="preserve"> </w:t>
+      </w:r>
+      <w:proofErr w:type="spellStart"/>
+      <w:r>
+        <w:t>charset</w:t>
+      </w:r>
+      <w:proofErr w:type="spellEnd"/>
+      <w:r>
+        <w:t>="utf-8"&gt;</w:t>
+      </w:r>
+    </w:p>
+    <w:p>
+      <w:r>
+        <w:t xml:space="preserve">  &lt;</w:t>
+      </w:r>
+      <w:proofErr w:type="spellStart"/>
+      <w:r>
+        <w:t>meta</w:t>
+      </w:r>
+      <w:proofErr w:type="spellEnd"/>
+      <w:r>
+        <w:t xml:space="preserve"> </w:t>
+      </w:r>
+      <w:proofErr w:type="spellStart"/>
+      <w:r>
+        <w:t>name</w:t>
+      </w:r>
+      <w:proofErr w:type="spellEnd"/>
+      <w:r>
+        <w:t>="</w:t>
+      </w:r>
+      <w:proofErr w:type="spellStart"/>
+      <w:r>
+        <w:t>viewport</w:t>
+      </w:r>
+      <w:proofErr w:type="spellEnd"/>
+      <w:r>
+        <w:t>" content="</w:t>
+      </w:r>
+      <w:proofErr w:type="spellStart"/>
+      <w:r>
+        <w:t>width</w:t>
+      </w:r>
+      <w:proofErr w:type="spellEnd"/>
+      <w:r>
+        <w:t>=</w:t>
+      </w:r>
+      <w:proofErr w:type="spellStart"/>
+      <w:r>
+        <w:t>device-width</w:t>
+      </w:r>
+      <w:proofErr w:type="spellEnd"/>
+      <w:r>
+        <w:t>, initial-</w:t>
+      </w:r>
+      <w:proofErr w:type="spellStart"/>
+      <w:r>
+        <w:t>scale</w:t>
+      </w:r>
+      <w:proofErr w:type="spellEnd"/>
+      <w:r>
+        <w:t>=1"&gt;</w:t>
+      </w:r>
+    </w:p>
+    <w:p>
+      <w:r>
+        <w:t xml:space="preserve">  &lt;</w:t>
+      </w:r>
+      <w:proofErr w:type="spellStart"/>
+      <w:r>
+        <w:t>link</w:t>
+      </w:r>
+      <w:proofErr w:type="spellEnd"/>
+      <w:r>
+        <w:t xml:space="preserve"> rel="</w:t>
+      </w:r>
+      <w:proofErr w:type="spellStart"/>
+      <w:r>
+        <w:t>stylesheet</w:t>
+      </w:r>
+      <w:proofErr w:type="spellEnd"/>
+      <w:r>
+        <w:t>" href="https://maxcdn.bootstrapcdn.com/bootstrap/3.4.1/css/bootstrap.min.css"&gt;</w:t>
+      </w:r>
+    </w:p>
+    <w:p>
+      <w:r>
+        <w:t xml:space="preserve">  &lt;script src="https://ajax.googleapis.com/ajax/libs/jquery/3.5.1/jquery.min.js"&gt;&lt;/script&gt;</w:t>
+      </w:r>
+    </w:p>
+    <w:p>
+      <w:r>
+        <w:t xml:space="preserve">  &lt;script src="https://maxcdn.bootstrapcdn.com/bootstrap/3.4.1/js/bootstrap.min.js"&gt;&lt;/script&gt;</w:t>
+      </w:r>
+    </w:p>
+    <w:p>
+      <w:r>
+        <w:t>&lt;/</w:t>
+      </w:r>
+      <w:proofErr w:type="spellStart"/>
+      <w:r>
+        <w:t>head</w:t>
+      </w:r>
+      <w:proofErr w:type="spellEnd"/>
+      <w:r>
+        <w:t>&gt;</w:t>
+      </w:r>
+    </w:p>
+    <w:p>
+      <w:r>
+        <w:t>&lt;body&gt;</w:t>
+      </w:r>
+    </w:p>
+    <w:p/>
+    <w:p>
+      <w:r>
+        <w:t>&lt;div class="container-</w:t>
+      </w:r>
+      <w:proofErr w:type="spellStart"/>
+      <w:r>
+        <w:t>fluid</w:t>
+      </w:r>
+      <w:proofErr w:type="spellEnd"/>
+      <w:r>
+        <w:t>"&gt;</w:t>
+      </w:r>
+    </w:p>
+    <w:p>
+      <w:r>
+        <w:lastRenderedPageBreak/>
+        <w:t xml:space="preserve">  &lt;h1&gt;Hello World!&lt;/h1&gt;</w:t>
+      </w:r>
+    </w:p>
+    <w:p>
+      <w:r>
+        <w:t xml:space="preserve">  &lt;p&gt;</w:t>
+      </w:r>
+      <w:proofErr w:type="spellStart"/>
+      <w:r>
+        <w:t>Resize</w:t>
+      </w:r>
+      <w:proofErr w:type="spellEnd"/>
+      <w:r>
+        <w:t xml:space="preserve"> the browser </w:t>
+      </w:r>
+      <w:proofErr w:type="spellStart"/>
+      <w:r>
+        <w:t>window</w:t>
+      </w:r>
+      <w:proofErr w:type="spellEnd"/>
+      <w:r>
+        <w:t xml:space="preserve"> to </w:t>
+      </w:r>
+      <w:proofErr w:type="spellStart"/>
+      <w:r>
+        <w:t>see</w:t>
+      </w:r>
+      <w:proofErr w:type="spellEnd"/>
+      <w:r>
+        <w:t xml:space="preserve"> the </w:t>
+      </w:r>
+      <w:proofErr w:type="spellStart"/>
+      <w:r>
+        <w:t>effect</w:t>
+      </w:r>
+      <w:proofErr w:type="spellEnd"/>
+      <w:r>
+        <w:t>.&lt;/p&gt;</w:t>
+      </w:r>
+    </w:p>
+    <w:p>
+      <w:r>
+        <w:t xml:space="preserve">  &lt;div class="</w:t>
+      </w:r>
+      <w:proofErr w:type="spellStart"/>
+      <w:r>
+        <w:t>row</w:t>
+      </w:r>
+      <w:proofErr w:type="spellEnd"/>
+      <w:r>
+        <w:t>"&gt;</w:t>
+      </w:r>
+    </w:p>
+    <w:p>
+      <w:r>
+        <w:t xml:space="preserve">    &lt;div class="col-sm-3" style="</w:t>
+      </w:r>
+      <w:proofErr w:type="spellStart"/>
+      <w:r>
+        <w:t>background-color:lavender</w:t>
+      </w:r>
+      <w:proofErr w:type="spellEnd"/>
+      <w:r>
+        <w:t>;"&gt;.col-sm-3&lt;/div&gt;</w:t>
+      </w:r>
+    </w:p>
+    <w:p>
+      <w:r>
+        <w:t xml:space="preserve">    &lt;div class="col-sm-6" style="</w:t>
+      </w:r>
+      <w:proofErr w:type="spellStart"/>
+      <w:r>
+        <w:t>background-color:lavenderblush</w:t>
+      </w:r>
+      <w:proofErr w:type="spellEnd"/>
+      <w:r>
+        <w:t>;"&gt;.col-sm-6&lt;/div&gt;</w:t>
+      </w:r>
+    </w:p>
+    <w:p>
+      <w:r>
+        <w:t xml:space="preserve">    &lt;div class="col-sm-3" style="</w:t>
+      </w:r>
+      <w:proofErr w:type="spellStart"/>
+      <w:r>
+        <w:t>background-color:lavender</w:t>
+      </w:r>
+      <w:proofErr w:type="spellEnd"/>
+      <w:r>
+        <w:t>;"&gt;.col-sm-3&lt;/div&gt;</w:t>
+      </w:r>
+    </w:p>
+    <w:p>
+      <w:r>
+        <w:t xml:space="preserve">  &lt;/div&gt;</w:t>
+      </w:r>
+    </w:p>
+    <w:p>
+      <w:r>
+        <w:t>&lt;/div&gt;</w:t>
+      </w:r>
+    </w:p>
+    <w:p/>
+    <w:p>
+      <w:r>
+        <w:t>&lt;/body&gt;</w:t>
+      </w:r>
+    </w:p>
+    <w:p>
+      <w:r>
+        <w:t>&lt;/html&gt;</w:t>
       </w:r>
     </w:p>
     <w:p>

</xml_diff>